<commit_message>
Update DB-LES Lab Assignments
</commit_message>
<xml_diff>
--- a/CSE311-SP23-Sec-2-SLF/CSE311-SP23-Quiz-1-Question-Sec2.docx
+++ b/CSE311-SP23-Sec-2-SLF/CSE311-SP23-Quiz-1-Question-Sec2.docx
@@ -1,6 +1,6 @@
 
 <file path=word/document.xml><?xml version="1.0" encoding="utf-8"?>
-<w:document xmlns:wpc="http://schemas.microsoft.com/office/word/2010/wordprocessingCanvas" xmlns:mc="http://schemas.openxmlformats.org/markup-compatibility/2006" xmlns:o="urn:schemas-microsoft-com:office:office" xmlns:r="http://schemas.openxmlformats.org/officeDocument/2006/relationships" xmlns:m="http://schemas.openxmlformats.org/officeDocument/2006/math" xmlns:v="urn:schemas-microsoft-com:vml" xmlns:wp14="http://schemas.microsoft.com/office/word/2010/wordprocessingDrawing" xmlns:wp="http://schemas.openxmlformats.org/drawingml/2006/wordprocessingDrawing" xmlns:w10="urn:schemas-microsoft-com:office:word" xmlns:w="http://schemas.openxmlformats.org/wordprocessingml/2006/main" xmlns:w14="http://schemas.microsoft.com/office/word/2010/wordml" xmlns:w15="http://schemas.microsoft.com/office/word/2012/wordml" xmlns:wpg="http://schemas.microsoft.com/office/word/2010/wordprocessingGroup" xmlns:wpi="http://schemas.microsoft.com/office/word/2010/wordprocessingInk" xmlns:wne="http://schemas.microsoft.com/office/word/2006/wordml" xmlns:wps="http://schemas.microsoft.com/office/word/2010/wordprocessingShape" mc:Ignorable="w14 w15 wp14">
+<w:document xmlns:wpc="http://schemas.microsoft.com/office/word/2010/wordprocessingCanvas" xmlns:cx="http://schemas.microsoft.com/office/drawing/2014/chartex" xmlns:cx1="http://schemas.microsoft.com/office/drawing/2015/9/8/chartex" xmlns:cx2="http://schemas.microsoft.com/office/drawing/2015/10/21/chartex" xmlns:cx3="http://schemas.microsoft.com/office/drawing/2016/5/9/chartex" xmlns:cx4="http://schemas.microsoft.com/office/drawing/2016/5/10/chartex" xmlns:cx5="http://schemas.microsoft.com/office/drawing/2016/5/11/chartex" xmlns:cx6="http://schemas.microsoft.com/office/drawing/2016/5/12/chartex" xmlns:cx7="http://schemas.microsoft.com/office/drawing/2016/5/13/chartex" xmlns:cx8="http://schemas.microsoft.com/office/drawing/2016/5/14/chartex" xmlns:mc="http://schemas.openxmlformats.org/markup-compatibility/2006" xmlns:aink="http://schemas.microsoft.com/office/drawing/2016/ink" xmlns:am3d="http://schemas.microsoft.com/office/drawing/2017/model3d" xmlns:o="urn:schemas-microsoft-com:office:office" xmlns:oel="http://schemas.microsoft.com/office/2019/extlst" xmlns:r="http://schemas.openxmlformats.org/officeDocument/2006/relationships" xmlns:m="http://schemas.openxmlformats.org/officeDocument/2006/math" xmlns:v="urn:schemas-microsoft-com:vml" xmlns:wp14="http://schemas.microsoft.com/office/word/2010/wordprocessingDrawing" xmlns:wp="http://schemas.openxmlformats.org/drawingml/2006/wordprocessingDrawing" xmlns:w10="urn:schemas-microsoft-com:office:word" xmlns:w="http://schemas.openxmlformats.org/wordprocessingml/2006/main" xmlns:w14="http://schemas.microsoft.com/office/word/2010/wordml" xmlns:w15="http://schemas.microsoft.com/office/word/2012/wordml" xmlns:w16cex="http://schemas.microsoft.com/office/word/2018/wordml/cex" xmlns:w16cid="http://schemas.microsoft.com/office/word/2016/wordml/cid" xmlns:w16="http://schemas.microsoft.com/office/word/2018/wordml" xmlns:w16sdtdh="http://schemas.microsoft.com/office/word/2020/wordml/sdtdatahash" xmlns:w16se="http://schemas.microsoft.com/office/word/2015/wordml/symex" xmlns:wpg="http://schemas.microsoft.com/office/word/2010/wordprocessingGroup" xmlns:wpi="http://schemas.microsoft.com/office/word/2010/wordprocessingInk" xmlns:wne="http://schemas.microsoft.com/office/word/2006/wordml" xmlns:wps="http://schemas.microsoft.com/office/word/2010/wordprocessingShape" mc:Ignorable="w14 w15 w16se w16cid w16 w16cex w16sdtdh wp14">
   <w:body>
     <w:p>
       <w:pPr>
@@ -38,23 +38,7 @@
           <w:sz w:val="24"/>
           <w:szCs w:val="24"/>
         </w:rPr>
-        <w:t xml:space="preserve">, </w:t>
-      </w:r>
-      <w:proofErr w:type="gramStart"/>
-      <w:r>
-        <w:rPr>
-          <w:sz w:val="24"/>
-          <w:szCs w:val="24"/>
-        </w:rPr>
-        <w:t>Spring</w:t>
-      </w:r>
-      <w:proofErr w:type="gramEnd"/>
-      <w:r>
-        <w:rPr>
-          <w:sz w:val="24"/>
-          <w:szCs w:val="24"/>
-        </w:rPr>
-        <w:t xml:space="preserve"> 2023</w:t>
+        <w:t>, Spring 2023</w:t>
       </w:r>
     </w:p>
     <w:p>
@@ -98,23 +82,7 @@
           <w:sz w:val="24"/>
           <w:szCs w:val="24"/>
         </w:rPr>
-        <w:t>ID</w:t>
-      </w:r>
-      <w:proofErr w:type="gramStart"/>
-      <w:r>
-        <w:rPr>
-          <w:sz w:val="24"/>
-          <w:szCs w:val="24"/>
-        </w:rPr>
-        <w:t>:_</w:t>
-      </w:r>
-      <w:proofErr w:type="gramEnd"/>
-      <w:r>
-        <w:rPr>
-          <w:sz w:val="24"/>
-          <w:szCs w:val="24"/>
-        </w:rPr>
-        <w:t>________________________ Name: __________________________________________</w:t>
+        <w:t>ID:_________________________ Name: __________________________________________</w:t>
       </w:r>
     </w:p>
     <w:p>
@@ -184,32 +152,21 @@
               <w:t xml:space="preserve">(b) Explain schema and instance </w:t>
             </w:r>
             <w:r>
-              <w:t>in</w:t>
-            </w:r>
-            <w:r>
-              <w:t xml:space="preserve"> relational database</w:t>
-            </w:r>
-            <w:r>
-              <w:t xml:space="preserve"> with an example. </w:t>
-            </w:r>
-          </w:p>
-          <w:p/>
-          <w:p/>
-          <w:p/>
-          <w:p/>
-          <w:p/>
-          <w:p/>
-          <w:p/>
-          <w:p/>
-          <w:p/>
-          <w:p>
-            <w:proofErr w:type="gramStart"/>
-            <w:r>
-              <w:t>( c</w:t>
-            </w:r>
-            <w:proofErr w:type="gramEnd"/>
-            <w:r>
-              <w:t>) Give an example of DDL with 4 attributes.</w:t>
+              <w:t xml:space="preserve">in relational database with an example. </w:t>
+            </w:r>
+          </w:p>
+          <w:p/>
+          <w:p/>
+          <w:p/>
+          <w:p/>
+          <w:p/>
+          <w:p/>
+          <w:p/>
+          <w:p/>
+          <w:p/>
+          <w:p>
+            <w:r>
+              <w:t>( c) Give an example of DDL with 4 attributes.</w:t>
             </w:r>
           </w:p>
           <w:p/>
@@ -302,24 +259,33 @@
           <w:p>
             <w:r>
               <w:lastRenderedPageBreak/>
-              <w:t xml:space="preserve">Q2: Given the employee database as </w:t>
-            </w:r>
-            <w:proofErr w:type="gramStart"/>
-            <w:r>
-              <w:t>employee(</w:t>
-            </w:r>
-            <w:proofErr w:type="gramEnd"/>
-            <w:r>
-              <w:t xml:space="preserve">e-id, name, age, salary). Write algebra and corresponding SQL to find the e-id and name of all employees with salary higher than 100000 and age </w:t>
+              <w:t xml:space="preserve">Q2: Given the employee database as employee(e-id, name, age, salary). Write algebra and corresponding SQL to find the e-id and name of all employees with salary higher than 100000 and age </w:t>
             </w:r>
             <w:r>
               <w:t>greater than or equal to 40.</w:t>
             </w:r>
           </w:p>
           <w:p/>
-          <w:p/>
-          <w:p/>
-          <w:p/>
+          <w:p>
+            <w:r>
+              <w:t>SQL Solution:</w:t>
+            </w:r>
+          </w:p>
+          <w:p>
+            <w:r>
+              <w:t>SELECT e-id, name</w:t>
+            </w:r>
+          </w:p>
+          <w:p>
+            <w:r>
+              <w:t>FROM employee</w:t>
+            </w:r>
+          </w:p>
+          <w:p>
+            <w:r>
+              <w:t>WHERE salary &gt; 100000 AND age &gt;=40</w:t>
+            </w:r>
+          </w:p>
           <w:p/>
           <w:p/>
           <w:p/>
@@ -348,15 +314,7 @@
           </w:p>
           <w:p>
             <w:r>
-              <w:t xml:space="preserve">Customer (c-id, name, income, gender), </w:t>
-            </w:r>
-            <w:proofErr w:type="gramStart"/>
-            <w:r>
-              <w:t>purchase(</w:t>
-            </w:r>
-            <w:proofErr w:type="gramEnd"/>
-            <w:r>
-              <w:t>item-id, c-id, quantity, date).</w:t>
+              <w:t>Customer (c-id, name, income, gender), purchase(item-id, c-id, quantity, date).</w:t>
             </w:r>
           </w:p>
           <w:p>
@@ -373,8 +331,6 @@
             <w:r>
               <w:t xml:space="preserve">purchased </w:t>
             </w:r>
-            <w:bookmarkStart w:id="0" w:name="_GoBack"/>
-            <w:bookmarkEnd w:id="0"/>
             <w:r>
               <w:t>in 5</w:t>
             </w:r>
@@ -465,8 +421,8 @@
 </file>
 
 <file path=word/numbering.xml><?xml version="1.0" encoding="utf-8"?>
-<w:numbering xmlns:wpc="http://schemas.microsoft.com/office/word/2010/wordprocessingCanvas" xmlns:mc="http://schemas.openxmlformats.org/markup-compatibility/2006" xmlns:o="urn:schemas-microsoft-com:office:office" xmlns:r="http://schemas.openxmlformats.org/officeDocument/2006/relationships" xmlns:m="http://schemas.openxmlformats.org/officeDocument/2006/math" xmlns:v="urn:schemas-microsoft-com:vml" xmlns:wp14="http://schemas.microsoft.com/office/word/2010/wordprocessingDrawing" xmlns:wp="http://schemas.openxmlformats.org/drawingml/2006/wordprocessingDrawing" xmlns:w10="urn:schemas-microsoft-com:office:word" xmlns:w="http://schemas.openxmlformats.org/wordprocessingml/2006/main" xmlns:w14="http://schemas.microsoft.com/office/word/2010/wordml" xmlns:w15="http://schemas.microsoft.com/office/word/2012/wordml" xmlns:wpg="http://schemas.microsoft.com/office/word/2010/wordprocessingGroup" xmlns:wpi="http://schemas.microsoft.com/office/word/2010/wordprocessingInk" xmlns:wne="http://schemas.microsoft.com/office/word/2006/wordml" xmlns:wps="http://schemas.microsoft.com/office/word/2010/wordprocessingShape" mc:Ignorable="w14 w15 wp14">
-  <w:abstractNum w:abstractNumId="0">
+<w:numbering xmlns:wpc="http://schemas.microsoft.com/office/word/2010/wordprocessingCanvas" xmlns:cx="http://schemas.microsoft.com/office/drawing/2014/chartex" xmlns:cx1="http://schemas.microsoft.com/office/drawing/2015/9/8/chartex" xmlns:cx2="http://schemas.microsoft.com/office/drawing/2015/10/21/chartex" xmlns:cx3="http://schemas.microsoft.com/office/drawing/2016/5/9/chartex" xmlns:cx4="http://schemas.microsoft.com/office/drawing/2016/5/10/chartex" xmlns:cx5="http://schemas.microsoft.com/office/drawing/2016/5/11/chartex" xmlns:cx6="http://schemas.microsoft.com/office/drawing/2016/5/12/chartex" xmlns:cx7="http://schemas.microsoft.com/office/drawing/2016/5/13/chartex" xmlns:cx8="http://schemas.microsoft.com/office/drawing/2016/5/14/chartex" xmlns:mc="http://schemas.openxmlformats.org/markup-compatibility/2006" xmlns:aink="http://schemas.microsoft.com/office/drawing/2016/ink" xmlns:am3d="http://schemas.microsoft.com/office/drawing/2017/model3d" xmlns:o="urn:schemas-microsoft-com:office:office" xmlns:oel="http://schemas.microsoft.com/office/2019/extlst" xmlns:r="http://schemas.openxmlformats.org/officeDocument/2006/relationships" xmlns:m="http://schemas.openxmlformats.org/officeDocument/2006/math" xmlns:v="urn:schemas-microsoft-com:vml" xmlns:wp14="http://schemas.microsoft.com/office/word/2010/wordprocessingDrawing" xmlns:wp="http://schemas.openxmlformats.org/drawingml/2006/wordprocessingDrawing" xmlns:w10="urn:schemas-microsoft-com:office:word" xmlns:w="http://schemas.openxmlformats.org/wordprocessingml/2006/main" xmlns:w14="http://schemas.microsoft.com/office/word/2010/wordml" xmlns:w15="http://schemas.microsoft.com/office/word/2012/wordml" xmlns:w16cex="http://schemas.microsoft.com/office/word/2018/wordml/cex" xmlns:w16cid="http://schemas.microsoft.com/office/word/2016/wordml/cid" xmlns:w16="http://schemas.microsoft.com/office/word/2018/wordml" xmlns:w16sdtdh="http://schemas.microsoft.com/office/word/2020/wordml/sdtdatahash" xmlns:w16se="http://schemas.microsoft.com/office/word/2015/wordml/symex" xmlns:wpg="http://schemas.microsoft.com/office/word/2010/wordprocessingGroup" xmlns:wpi="http://schemas.microsoft.com/office/word/2010/wordprocessingInk" xmlns:wne="http://schemas.microsoft.com/office/word/2006/wordml" xmlns:wps="http://schemas.microsoft.com/office/word/2010/wordprocessingShape" mc:Ignorable="w14 w15 w16se w16cid w16 w16cex w16sdtdh wp14">
+  <w:abstractNum w:abstractNumId="0" w15:restartNumberingAfterBreak="0">
     <w:nsid w:val="21143E9C"/>
     <w:multiLevelType w:val="hybridMultilevel"/>
     <w:tmpl w:val="629C5228"/>
@@ -552,7 +508,7 @@
       </w:pPr>
     </w:lvl>
   </w:abstractNum>
-  <w:abstractNum w:abstractNumId="1">
+  <w:abstractNum w:abstractNumId="1" w15:restartNumberingAfterBreak="0">
     <w:nsid w:val="37130E2C"/>
     <w:multiLevelType w:val="hybridMultilevel"/>
     <w:tmpl w:val="E126F5C8"/>
@@ -638,7 +594,7 @@
       </w:pPr>
     </w:lvl>
   </w:abstractNum>
-  <w:abstractNum w:abstractNumId="2">
+  <w:abstractNum w:abstractNumId="2" w15:restartNumberingAfterBreak="0">
     <w:nsid w:val="3DB45768"/>
     <w:multiLevelType w:val="hybridMultilevel"/>
     <w:tmpl w:val="0CEE8BE2"/>
@@ -724,7 +680,7 @@
       </w:pPr>
     </w:lvl>
   </w:abstractNum>
-  <w:abstractNum w:abstractNumId="3">
+  <w:abstractNum w:abstractNumId="3" w15:restartNumberingAfterBreak="0">
     <w:nsid w:val="47247717"/>
     <w:multiLevelType w:val="hybridMultilevel"/>
     <w:tmpl w:val="19EA99A8"/>
@@ -810,7 +766,7 @@
       </w:pPr>
     </w:lvl>
   </w:abstractNum>
-  <w:abstractNum w:abstractNumId="4">
+  <w:abstractNum w:abstractNumId="4" w15:restartNumberingAfterBreak="0">
     <w:nsid w:val="4C0C2730"/>
     <w:multiLevelType w:val="hybridMultilevel"/>
     <w:tmpl w:val="39B65AB0"/>
@@ -896,26 +852,26 @@
       </w:pPr>
     </w:lvl>
   </w:abstractNum>
-  <w:num w:numId="1">
+  <w:num w:numId="1" w16cid:durableId="1747266333">
     <w:abstractNumId w:val="1"/>
   </w:num>
-  <w:num w:numId="2">
+  <w:num w:numId="2" w16cid:durableId="534924325">
     <w:abstractNumId w:val="2"/>
   </w:num>
-  <w:num w:numId="3">
+  <w:num w:numId="3" w16cid:durableId="599991475">
     <w:abstractNumId w:val="3"/>
   </w:num>
-  <w:num w:numId="4">
+  <w:num w:numId="4" w16cid:durableId="134225747">
     <w:abstractNumId w:val="4"/>
   </w:num>
-  <w:num w:numId="5">
+  <w:num w:numId="5" w16cid:durableId="441848923">
     <w:abstractNumId w:val="0"/>
   </w:num>
 </w:numbering>
 </file>
 
 <file path=word/styles.xml><?xml version="1.0" encoding="utf-8"?>
-<w:styles xmlns:mc="http://schemas.openxmlformats.org/markup-compatibility/2006" xmlns:r="http://schemas.openxmlformats.org/officeDocument/2006/relationships" xmlns:w="http://schemas.openxmlformats.org/wordprocessingml/2006/main" xmlns:w14="http://schemas.microsoft.com/office/word/2010/wordml" xmlns:w15="http://schemas.microsoft.com/office/word/2012/wordml" mc:Ignorable="w14 w15">
+<w:styles xmlns:mc="http://schemas.openxmlformats.org/markup-compatibility/2006" xmlns:r="http://schemas.openxmlformats.org/officeDocument/2006/relationships" xmlns:w="http://schemas.openxmlformats.org/wordprocessingml/2006/main" xmlns:w14="http://schemas.microsoft.com/office/word/2010/wordml" xmlns:w15="http://schemas.microsoft.com/office/word/2012/wordml" xmlns:w16cex="http://schemas.microsoft.com/office/word/2018/wordml/cex" xmlns:w16cid="http://schemas.microsoft.com/office/word/2016/wordml/cid" xmlns:w16="http://schemas.microsoft.com/office/word/2018/wordml" xmlns:w16sdtdh="http://schemas.microsoft.com/office/word/2020/wordml/sdtdatahash" xmlns:w16se="http://schemas.microsoft.com/office/word/2015/wordml/symex" mc:Ignorable="w14 w15 w16se w16cid w16 w16cex w16sdtdh">
   <w:docDefaults>
     <w:rPrDefault>
       <w:rPr>
@@ -931,7 +887,7 @@
       </w:pPr>
     </w:pPrDefault>
   </w:docDefaults>
-  <w:latentStyles w:defLockedState="0" w:defUIPriority="99" w:defSemiHidden="0" w:defUnhideWhenUsed="0" w:defQFormat="0" w:count="371">
+  <w:latentStyles w:defLockedState="0" w:defUIPriority="99" w:defSemiHidden="0" w:defUnhideWhenUsed="0" w:defQFormat="0" w:count="376">
     <w:lsdException w:name="Normal" w:uiPriority="0" w:qFormat="1"/>
     <w:lsdException w:name="heading 1" w:uiPriority="9" w:qFormat="1"/>
     <w:lsdException w:name="heading 2" w:semiHidden="1" w:uiPriority="9" w:unhideWhenUsed="1" w:qFormat="1"/>
@@ -1303,6 +1259,11 @@
     <w:lsdException w:name="List Table 5 Dark Accent 6" w:uiPriority="50"/>
     <w:lsdException w:name="List Table 6 Colorful Accent 6" w:uiPriority="51"/>
     <w:lsdException w:name="List Table 7 Colorful Accent 6" w:uiPriority="52"/>
+    <w:lsdException w:name="Mention" w:semiHidden="1" w:unhideWhenUsed="1"/>
+    <w:lsdException w:name="Smart Hyperlink" w:semiHidden="1" w:unhideWhenUsed="1"/>
+    <w:lsdException w:name="Hashtag" w:semiHidden="1" w:unhideWhenUsed="1"/>
+    <w:lsdException w:name="Unresolved Mention" w:semiHidden="1" w:unhideWhenUsed="1"/>
+    <w:lsdException w:name="Smart Link" w:semiHidden="1" w:unhideWhenUsed="1"/>
   </w:latentStyles>
   <w:style w:type="paragraph" w:default="1" w:styleId="Normal">
     <w:name w:val="Normal"/>
@@ -1355,7 +1316,6 @@
       <w:spacing w:after="0" w:line="240" w:lineRule="auto"/>
     </w:pPr>
     <w:tblPr>
-      <w:tblInd w:w="0" w:type="dxa"/>
       <w:tblBorders>
         <w:top w:val="single" w:sz="4" w:space="0" w:color="auto"/>
         <w:left w:val="single" w:sz="4" w:space="0" w:color="auto"/>
@@ -1364,12 +1324,6 @@
         <w:insideH w:val="single" w:sz="4" w:space="0" w:color="auto"/>
         <w:insideV w:val="single" w:sz="4" w:space="0" w:color="auto"/>
       </w:tblBorders>
-      <w:tblCellMar>
-        <w:top w:w="0" w:type="dxa"/>
-        <w:left w:w="108" w:type="dxa"/>
-        <w:bottom w:w="0" w:type="dxa"/>
-        <w:right w:w="108" w:type="dxa"/>
-      </w:tblCellMar>
     </w:tblPr>
   </w:style>
   <w:style w:type="paragraph" w:styleId="BalloonText">

</xml_diff>